<commit_message>
updated summary of week 8.
</commit_message>
<xml_diff>
--- a/docs/Weekly Journal/Week 8 ( Aug 17 - Aug 23)/DailyJournal_week8_summary..docx
+++ b/docs/Weekly Journal/Week 8 ( Aug 17 - Aug 23)/DailyJournal_week8_summary..docx
@@ -120,7 +120,6 @@
         <w:t xml:space="preserve">Worked on creating </w:t>
       </w:r>
       <w:proofErr w:type="spellStart"/>
-      <w:proofErr w:type="gramStart"/>
       <w:r>
         <w:rPr>
           <w:bCs/>
@@ -128,7 +127,6 @@
         <w:t>a</w:t>
       </w:r>
       <w:proofErr w:type="spellEnd"/>
-      <w:proofErr w:type="gramEnd"/>
       <w:r>
         <w:rPr>
           <w:bCs/>
@@ -159,7 +157,13 @@
         <w:rPr>
           <w:bCs/>
         </w:rPr>
-        <w:t>The major challenge faced is to select the template that matches IEEE format for the final research paper.</w:t>
+        <w:t xml:space="preserve">The major challenge faced is to select the </w:t>
+      </w:r>
+      <w:r>
+        <w:rPr>
+          <w:bCs/>
+        </w:rPr>
+        <w:t>IEEE format research paper and including the components like tables and images into it.</w:t>
       </w:r>
     </w:p>
     <w:p>
@@ -186,28 +190,14 @@
         <w:rPr>
           <w:bCs/>
         </w:rPr>
-        <w:t xml:space="preserve">We have created the base structure for the research paper and now we </w:t>
-      </w:r>
-      <w:proofErr w:type="gramStart"/>
-      <w:r>
-        <w:rPr>
-          <w:bCs/>
-        </w:rPr>
-        <w:t>have to</w:t>
-      </w:r>
-      <w:proofErr w:type="gramEnd"/>
-      <w:r>
-        <w:rPr>
-          <w:bCs/>
-        </w:rPr>
-        <w:t xml:space="preserve"> include all the components in the report.</w:t>
+        <w:t>We have created the base structure for the research paper and now we have to include all the components in the report.</w:t>
       </w:r>
       <w:r>
         <w:rPr>
           <w:noProof/>
         </w:rPr>
         <w:pict w14:anchorId="1E13A88A">
-          <v:rect id="_x0000_i1025" alt="" style="width:367.85pt;height:.05pt;mso-width-percent:0;mso-height-percent:0;mso-width-percent:0;mso-height-percent:0" o:hrpct="786" o:hralign="center" o:hrstd="t" o:hr="t" fillcolor="#a0a0a0" stroked="f"/>
+          <v:rect id="_x0000_i1025" alt="" style="width:339.75pt;height:.05pt;mso-width-percent:0;mso-height-percent:0;mso-width-percent:0;mso-height-percent:0" o:hrpct="726" o:hralign="center" o:hrstd="t" o:hr="t" fillcolor="#a0a0a0" stroked="f"/>
         </w:pict>
       </w:r>
     </w:p>

</xml_diff>